<commit_message>
Ouestion2 part 3-4 is made.
</commit_message>
<xml_diff>
--- a/Report/Report.docx
+++ b/Report/Report.docx
@@ -192,14 +192,36 @@
       <w:r>
         <w:t xml:space="preserve">Figure </w:t>
       </w:r>
-      <w:fldSimple w:instr=" SEQ Figure \* ARABIC ">
-        <w:r>
-          <w:rPr>
-            <w:noProof/>
-          </w:rPr>
-          <w:t>1</w:t>
-        </w:r>
-      </w:fldSimple>
+      <w:r>
+        <w:rPr>
+          <w:noProof/>
+        </w:rPr>
+        <w:fldChar w:fldCharType="begin"/>
+      </w:r>
+      <w:r>
+        <w:rPr>
+          <w:noProof/>
+        </w:rPr>
+        <w:instrText xml:space="preserve"> SEQ Figure \* ARABIC </w:instrText>
+      </w:r>
+      <w:r>
+        <w:rPr>
+          <w:noProof/>
+        </w:rPr>
+        <w:fldChar w:fldCharType="separate"/>
+      </w:r>
+      <w:r>
+        <w:rPr>
+          <w:noProof/>
+        </w:rPr>
+        <w:t>1</w:t>
+      </w:r>
+      <w:r>
+        <w:rPr>
+          <w:noProof/>
+        </w:rPr>
+        <w:fldChar w:fldCharType="end"/>
+      </w:r>
       <w:r>
         <w:t xml:space="preserve">: Output waveform at 1.5 </w:t>
       </w:r>
@@ -279,14 +301,36 @@
       <w:r>
         <w:t xml:space="preserve">Figure </w:t>
       </w:r>
-      <w:fldSimple w:instr=" SEQ Figure \* ARABIC ">
-        <w:r>
-          <w:rPr>
-            <w:noProof/>
-          </w:rPr>
-          <w:t>2</w:t>
-        </w:r>
-      </w:fldSimple>
+      <w:r>
+        <w:rPr>
+          <w:noProof/>
+        </w:rPr>
+        <w:fldChar w:fldCharType="begin"/>
+      </w:r>
+      <w:r>
+        <w:rPr>
+          <w:noProof/>
+        </w:rPr>
+        <w:instrText xml:space="preserve"> SEQ Figure \* ARABIC </w:instrText>
+      </w:r>
+      <w:r>
+        <w:rPr>
+          <w:noProof/>
+        </w:rPr>
+        <w:fldChar w:fldCharType="separate"/>
+      </w:r>
+      <w:r>
+        <w:rPr>
+          <w:noProof/>
+        </w:rPr>
+        <w:t>2</w:t>
+      </w:r>
+      <w:r>
+        <w:rPr>
+          <w:noProof/>
+        </w:rPr>
+        <w:fldChar w:fldCharType="end"/>
+      </w:r>
       <w:r>
         <w:t xml:space="preserve">: Output waveform at 10 </w:t>
       </w:r>
@@ -367,14 +411,36 @@
       <w:r>
         <w:t xml:space="preserve">Figure </w:t>
       </w:r>
-      <w:fldSimple w:instr=" SEQ Figure \* ARABIC ">
-        <w:r>
-          <w:rPr>
-            <w:noProof/>
-          </w:rPr>
-          <w:t>3</w:t>
-        </w:r>
-      </w:fldSimple>
+      <w:r>
+        <w:rPr>
+          <w:noProof/>
+        </w:rPr>
+        <w:fldChar w:fldCharType="begin"/>
+      </w:r>
+      <w:r>
+        <w:rPr>
+          <w:noProof/>
+        </w:rPr>
+        <w:instrText xml:space="preserve"> SEQ Figure \* ARABIC </w:instrText>
+      </w:r>
+      <w:r>
+        <w:rPr>
+          <w:noProof/>
+        </w:rPr>
+        <w:fldChar w:fldCharType="separate"/>
+      </w:r>
+      <w:r>
+        <w:rPr>
+          <w:noProof/>
+        </w:rPr>
+        <w:t>3</w:t>
+      </w:r>
+      <w:r>
+        <w:rPr>
+          <w:noProof/>
+        </w:rPr>
+        <w:fldChar w:fldCharType="end"/>
+      </w:r>
       <w:r>
         <w:t xml:space="preserve">: Output waveform at 1 </w:t>
       </w:r>
@@ -428,8 +494,425 @@
           <w:lang w:val="en-US"/>
         </w:rPr>
       </w:pPr>
+      <w:r>
+        <w:rPr>
+          <w:b/>
+          <w:sz w:val="24"/>
+          <w:szCs w:val="24"/>
+          <w:lang w:val="en-US"/>
+        </w:rPr>
+        <w:t>Part 1-)</w:t>
+      </w:r>
+      <w:r>
+        <w:rPr>
+          <w:sz w:val="24"/>
+          <w:szCs w:val="24"/>
+          <w:lang w:val="en-US"/>
+        </w:rPr>
+        <w:t xml:space="preserve"> </w:t>
+      </w:r>
+    </w:p>
+    <w:p>
+      <w:pPr>
+        <w:rPr>
+          <w:sz w:val="24"/>
+          <w:szCs w:val="24"/>
+          <w:lang w:val="en-US"/>
+        </w:rPr>
+      </w:pPr>
+    </w:p>
+    <w:p>
+      <w:pPr>
+        <w:rPr>
+          <w:sz w:val="24"/>
+          <w:szCs w:val="24"/>
+          <w:lang w:val="en-US"/>
+        </w:rPr>
+      </w:pPr>
+      <w:r>
+        <w:rPr>
+          <w:b/>
+          <w:sz w:val="24"/>
+          <w:szCs w:val="24"/>
+          <w:lang w:val="en-US"/>
+        </w:rPr>
+        <w:t>Part 2-)</w:t>
+      </w:r>
+      <w:r>
+        <w:rPr>
+          <w:sz w:val="24"/>
+          <w:szCs w:val="24"/>
+          <w:lang w:val="en-US"/>
+        </w:rPr>
+        <w:t xml:space="preserve"> </w:t>
+      </w:r>
+    </w:p>
+    <w:p>
+      <w:pPr>
+        <w:rPr>
+          <w:sz w:val="24"/>
+          <w:szCs w:val="24"/>
+          <w:lang w:val="en-US"/>
+        </w:rPr>
+      </w:pPr>
+    </w:p>
+    <w:p>
+      <w:pPr>
+        <w:rPr>
+          <w:sz w:val="24"/>
+          <w:szCs w:val="24"/>
+          <w:lang w:val="en-US"/>
+        </w:rPr>
+      </w:pPr>
+      <w:r>
+        <w:rPr>
+          <w:b/>
+          <w:sz w:val="24"/>
+          <w:szCs w:val="24"/>
+          <w:lang w:val="en-US"/>
+        </w:rPr>
+        <w:t xml:space="preserve">Part </w:t>
+      </w:r>
+      <w:r>
+        <w:rPr>
+          <w:b/>
+          <w:sz w:val="24"/>
+          <w:szCs w:val="24"/>
+          <w:lang w:val="en-US"/>
+        </w:rPr>
+        <w:t>3</w:t>
+      </w:r>
+      <w:r>
+        <w:rPr>
+          <w:b/>
+          <w:sz w:val="24"/>
+          <w:szCs w:val="24"/>
+          <w:lang w:val="en-US"/>
+        </w:rPr>
+        <w:t>-)</w:t>
+      </w:r>
+      <w:r>
+        <w:rPr>
+          <w:sz w:val="24"/>
+          <w:szCs w:val="24"/>
+          <w:lang w:val="en-US"/>
+        </w:rPr>
+        <w:t xml:space="preserve"> We find capacitor value as 0.5uF. In this situation, average voltage is 301.7 and 20% of its is 60.34 V. Our ripple voltage is around 50 V. </w:t>
+      </w:r>
+      <w:r>
+        <w:rPr>
+          <w:sz w:val="24"/>
+          <w:szCs w:val="24"/>
+          <w:lang w:val="en-US"/>
+        </w:rPr>
+        <w:t>We can see output, average and input voltage waveform in the below figure.</w:t>
+      </w:r>
+      <w:r>
+        <w:rPr>
+          <w:sz w:val="24"/>
+          <w:szCs w:val="24"/>
+          <w:lang w:val="en-US"/>
+        </w:rPr>
+        <w:t xml:space="preserve"> </w:t>
+      </w:r>
+    </w:p>
+    <w:p>
+      <w:pPr>
+        <w:rPr>
+          <w:sz w:val="24"/>
+          <w:szCs w:val="24"/>
+          <w:lang w:val="en-US"/>
+        </w:rPr>
+      </w:pPr>
+      <w:r>
+        <w:rPr>
+          <w:noProof/>
+        </w:rPr>
+        <w:drawing>
+          <wp:inline distT="0" distB="0" distL="0" distR="0" wp14:anchorId="73C80081" wp14:editId="0559D49D">
+            <wp:extent cx="5105977" cy="2667000"/>
+            <wp:effectExtent l="0" t="0" r="0" b="0"/>
+            <wp:docPr id="1" name="Resim 1"/>
+            <wp:cNvGraphicFramePr>
+              <a:graphicFrameLocks xmlns:a="http://schemas.openxmlformats.org/drawingml/2006/main" noChangeAspect="1"/>
+            </wp:cNvGraphicFramePr>
+            <a:graphic xmlns:a="http://schemas.openxmlformats.org/drawingml/2006/main">
+              <a:graphicData uri="http://schemas.openxmlformats.org/drawingml/2006/picture">
+                <pic:pic xmlns:pic="http://schemas.openxmlformats.org/drawingml/2006/picture">
+                  <pic:nvPicPr>
+                    <pic:cNvPr id="0" name="Picture 1"/>
+                    <pic:cNvPicPr>
+                      <a:picLocks noChangeAspect="1" noChangeArrowheads="1"/>
+                    </pic:cNvPicPr>
+                  </pic:nvPicPr>
+                  <pic:blipFill>
+                    <a:blip r:embed="rId7" cstate="print">
+                      <a:extLst>
+                        <a:ext uri="{28A0092B-C50C-407E-A947-70E740481C1C}">
+                          <a14:useLocalDpi xmlns:a14="http://schemas.microsoft.com/office/drawing/2010/main" val="0"/>
+                        </a:ext>
+                      </a:extLst>
+                    </a:blip>
+                    <a:srcRect/>
+                    <a:stretch>
+                      <a:fillRect/>
+                    </a:stretch>
+                  </pic:blipFill>
+                  <pic:spPr bwMode="auto">
+                    <a:xfrm>
+                      <a:off x="0" y="0"/>
+                      <a:ext cx="5112081" cy="2670188"/>
+                    </a:xfrm>
+                    <a:prstGeom prst="rect">
+                      <a:avLst/>
+                    </a:prstGeom>
+                    <a:noFill/>
+                    <a:ln>
+                      <a:noFill/>
+                    </a:ln>
+                  </pic:spPr>
+                </pic:pic>
+              </a:graphicData>
+            </a:graphic>
+          </wp:inline>
+        </w:drawing>
+      </w:r>
+    </w:p>
+    <w:p>
+      <w:pPr>
+        <w:rPr>
+          <w:sz w:val="24"/>
+          <w:szCs w:val="24"/>
+          <w:lang w:val="en-US"/>
+        </w:rPr>
+      </w:pPr>
+      <w:r>
+        <w:rPr>
+          <w:b/>
+          <w:sz w:val="24"/>
+          <w:szCs w:val="24"/>
+          <w:lang w:val="en-US"/>
+        </w:rPr>
+        <w:t xml:space="preserve">Part </w:t>
+      </w:r>
+      <w:r>
+        <w:rPr>
+          <w:b/>
+          <w:sz w:val="24"/>
+          <w:szCs w:val="24"/>
+          <w:lang w:val="en-US"/>
+        </w:rPr>
+        <w:t>4</w:t>
+      </w:r>
+      <w:r>
+        <w:rPr>
+          <w:b/>
+          <w:sz w:val="24"/>
+          <w:szCs w:val="24"/>
+          <w:lang w:val="en-US"/>
+        </w:rPr>
+        <w:t>-)</w:t>
+      </w:r>
+      <w:r>
+        <w:rPr>
+          <w:sz w:val="24"/>
+          <w:szCs w:val="24"/>
+          <w:lang w:val="en-US"/>
+        </w:rPr>
+        <w:t xml:space="preserve"> </w:t>
+      </w:r>
+    </w:p>
+    <w:p>
+      <w:pPr>
+        <w:rPr>
+          <w:sz w:val="24"/>
+          <w:szCs w:val="24"/>
+          <w:lang w:val="en-US"/>
+        </w:rPr>
+      </w:pPr>
+      <w:r>
+        <w:rPr>
+          <w:noProof/>
+        </w:rPr>
+        <w:lastRenderedPageBreak/>
+        <w:drawing>
+          <wp:inline distT="0" distB="0" distL="0" distR="0" wp14:anchorId="5B59F169" wp14:editId="4D77E644">
+            <wp:extent cx="5943600" cy="1673140"/>
+            <wp:effectExtent l="0" t="0" r="0" b="3810"/>
+            <wp:docPr id="6" name="Resim 6"/>
+            <wp:cNvGraphicFramePr>
+              <a:graphicFrameLocks xmlns:a="http://schemas.openxmlformats.org/drawingml/2006/main" noChangeAspect="1"/>
+            </wp:cNvGraphicFramePr>
+            <a:graphic xmlns:a="http://schemas.openxmlformats.org/drawingml/2006/main">
+              <a:graphicData uri="http://schemas.openxmlformats.org/drawingml/2006/picture">
+                <pic:pic xmlns:pic="http://schemas.openxmlformats.org/drawingml/2006/picture">
+                  <pic:nvPicPr>
+                    <pic:cNvPr id="0" name="Picture 5"/>
+                    <pic:cNvPicPr>
+                      <a:picLocks noChangeAspect="1" noChangeArrowheads="1"/>
+                    </pic:cNvPicPr>
+                  </pic:nvPicPr>
+                  <pic:blipFill rotWithShape="1">
+                    <a:blip r:embed="rId8" cstate="print">
+                      <a:extLst>
+                        <a:ext uri="{28A0092B-C50C-407E-A947-70E740481C1C}">
+                          <a14:useLocalDpi xmlns:a14="http://schemas.microsoft.com/office/drawing/2010/main" val="0"/>
+                        </a:ext>
+                      </a:extLst>
+                    </a:blip>
+                    <a:srcRect t="48618"/>
+                    <a:stretch/>
+                  </pic:blipFill>
+                  <pic:spPr bwMode="auto">
+                    <a:xfrm>
+                      <a:off x="0" y="0"/>
+                      <a:ext cx="5943600" cy="1673140"/>
+                    </a:xfrm>
+                    <a:prstGeom prst="rect">
+                      <a:avLst/>
+                    </a:prstGeom>
+                    <a:noFill/>
+                    <a:ln>
+                      <a:noFill/>
+                    </a:ln>
+                    <a:extLst>
+                      <a:ext uri="{53640926-AAD7-44D8-BBD7-CCE9431645EC}">
+                        <a14:shadowObscured xmlns:a14="http://schemas.microsoft.com/office/drawing/2010/main"/>
+                      </a:ext>
+                    </a:extLst>
+                  </pic:spPr>
+                </pic:pic>
+              </a:graphicData>
+            </a:graphic>
+          </wp:inline>
+        </w:drawing>
+      </w:r>
+    </w:p>
+    <w:p>
+      <w:pPr>
+        <w:rPr>
+          <w:sz w:val="24"/>
+          <w:szCs w:val="24"/>
+          <w:lang w:val="en-US"/>
+        </w:rPr>
+      </w:pPr>
+      <w:r>
+        <w:rPr>
+          <w:noProof/>
+        </w:rPr>
+        <w:drawing>
+          <wp:inline distT="0" distB="0" distL="0" distR="0" wp14:anchorId="6F816E33" wp14:editId="5703BF8F">
+            <wp:extent cx="5187015" cy="2838450"/>
+            <wp:effectExtent l="0" t="0" r="0" b="0"/>
+            <wp:docPr id="3" name="Resim 3"/>
+            <wp:cNvGraphicFramePr>
+              <a:graphicFrameLocks xmlns:a="http://schemas.openxmlformats.org/drawingml/2006/main" noChangeAspect="1"/>
+            </wp:cNvGraphicFramePr>
+            <a:graphic xmlns:a="http://schemas.openxmlformats.org/drawingml/2006/main">
+              <a:graphicData uri="http://schemas.openxmlformats.org/drawingml/2006/picture">
+                <pic:pic xmlns:pic="http://schemas.openxmlformats.org/drawingml/2006/picture">
+                  <pic:nvPicPr>
+                    <pic:cNvPr id="0" name="Picture 3"/>
+                    <pic:cNvPicPr>
+                      <a:picLocks noChangeAspect="1" noChangeArrowheads="1"/>
+                    </pic:cNvPicPr>
+                  </pic:nvPicPr>
+                  <pic:blipFill>
+                    <a:blip r:embed="rId9" cstate="print">
+                      <a:extLst>
+                        <a:ext uri="{28A0092B-C50C-407E-A947-70E740481C1C}">
+                          <a14:useLocalDpi xmlns:a14="http://schemas.microsoft.com/office/drawing/2010/main" val="0"/>
+                        </a:ext>
+                      </a:extLst>
+                    </a:blip>
+                    <a:srcRect/>
+                    <a:stretch>
+                      <a:fillRect/>
+                    </a:stretch>
+                  </pic:blipFill>
+                  <pic:spPr bwMode="auto">
+                    <a:xfrm>
+                      <a:off x="0" y="0"/>
+                      <a:ext cx="5196354" cy="2843560"/>
+                    </a:xfrm>
+                    <a:prstGeom prst="rect">
+                      <a:avLst/>
+                    </a:prstGeom>
+                    <a:noFill/>
+                    <a:ln>
+                      <a:noFill/>
+                    </a:ln>
+                  </pic:spPr>
+                </pic:pic>
+              </a:graphicData>
+            </a:graphic>
+          </wp:inline>
+        </w:drawing>
+      </w:r>
       <w:bookmarkStart w:id="0" w:name="_GoBack"/>
       <w:bookmarkEnd w:id="0"/>
+    </w:p>
+    <w:p>
+      <w:pPr>
+        <w:rPr>
+          <w:sz w:val="24"/>
+          <w:szCs w:val="24"/>
+          <w:lang w:val="en-US"/>
+        </w:rPr>
+      </w:pPr>
+      <w:r>
+        <w:rPr>
+          <w:b/>
+          <w:sz w:val="24"/>
+          <w:szCs w:val="24"/>
+          <w:lang w:val="en-US"/>
+        </w:rPr>
+        <w:t xml:space="preserve">Part </w:t>
+      </w:r>
+      <w:r>
+        <w:rPr>
+          <w:b/>
+          <w:sz w:val="24"/>
+          <w:szCs w:val="24"/>
+          <w:lang w:val="en-US"/>
+        </w:rPr>
+        <w:t>5</w:t>
+      </w:r>
+      <w:r>
+        <w:rPr>
+          <w:b/>
+          <w:sz w:val="24"/>
+          <w:szCs w:val="24"/>
+          <w:lang w:val="en-US"/>
+        </w:rPr>
+        <w:t>-)</w:t>
+      </w:r>
+      <w:r>
+        <w:rPr>
+          <w:sz w:val="24"/>
+          <w:szCs w:val="24"/>
+          <w:lang w:val="en-US"/>
+        </w:rPr>
+        <w:t xml:space="preserve"> </w:t>
+      </w:r>
+    </w:p>
+    <w:p>
+      <w:pPr>
+        <w:rPr>
+          <w:sz w:val="24"/>
+          <w:szCs w:val="24"/>
+          <w:lang w:val="en-US"/>
+        </w:rPr>
+      </w:pPr>
+    </w:p>
+    <w:p>
+      <w:pPr>
+        <w:rPr>
+          <w:sz w:val="24"/>
+          <w:szCs w:val="24"/>
+          <w:lang w:val="en-US"/>
+        </w:rPr>
+      </w:pPr>
     </w:p>
     <w:p>
       <w:pPr>

</xml_diff>

<commit_message>
Cover page is made to report.
</commit_message>
<xml_diff>
--- a/Report/Report.docx
+++ b/Report/Report.docx
@@ -12,15 +12,421 @@
           <w:lang w:val="en-US"/>
         </w:rPr>
       </w:pPr>
-      <w:r>
-        <w:rPr>
-          <w:b/>
-          <w:sz w:val="32"/>
-          <w:szCs w:val="32"/>
-          <w:lang w:val="en-US"/>
-        </w:rPr>
-        <w:t>EE463 PROJECT #1 REPORT</w:t>
-      </w:r>
+    </w:p>
+    <w:p>
+      <w:pPr>
+        <w:jc w:val="center"/>
+        <w:rPr>
+          <w:b/>
+          <w:sz w:val="32"/>
+          <w:szCs w:val="32"/>
+          <w:lang w:val="en-US"/>
+        </w:rPr>
+      </w:pPr>
+    </w:p>
+    <w:p>
+      <w:pPr>
+        <w:pStyle w:val="NormalWeb"/>
+        <w:spacing w:before="12" w:beforeAutospacing="0" w:after="0" w:afterAutospacing="0"/>
+        <w:ind w:right="594" w:hanging="594"/>
+        <w:jc w:val="center"/>
+        <w:rPr>
+          <w:sz w:val="32"/>
+          <w:szCs w:val="32"/>
+        </w:rPr>
+      </w:pPr>
+      <w:r>
+        <w:rPr>
+          <w:b/>
+          <w:bCs/>
+          <w:color w:val="000000"/>
+          <w:sz w:val="32"/>
+          <w:szCs w:val="32"/>
+        </w:rPr>
+        <w:t xml:space="preserve">MIDDLE EAST TECHNICAL UNIVERSITY </w:t>
+      </w:r>
+    </w:p>
+    <w:p>
+      <w:pPr>
+        <w:pStyle w:val="NormalWeb"/>
+        <w:spacing w:before="12" w:beforeAutospacing="0" w:after="0" w:afterAutospacing="0"/>
+        <w:ind w:right="594" w:hanging="594"/>
+        <w:jc w:val="center"/>
+        <w:rPr>
+          <w:sz w:val="32"/>
+          <w:szCs w:val="32"/>
+        </w:rPr>
+      </w:pPr>
+      <w:r>
+        <w:rPr>
+          <w:b/>
+          <w:bCs/>
+          <w:color w:val="000000"/>
+          <w:sz w:val="32"/>
+          <w:szCs w:val="32"/>
+        </w:rPr>
+        <w:t>ELECTRICAL AND ELECTRONICS ENGINEERING DEPARTMENT</w:t>
+      </w:r>
+    </w:p>
+    <w:p>
+      <w:pPr>
+        <w:jc w:val="center"/>
+        <w:rPr>
+          <w:b/>
+          <w:sz w:val="32"/>
+          <w:szCs w:val="32"/>
+          <w:lang w:val="en-US"/>
+        </w:rPr>
+      </w:pPr>
+    </w:p>
+    <w:p>
+      <w:pPr>
+        <w:jc w:val="center"/>
+        <w:rPr>
+          <w:b/>
+          <w:sz w:val="32"/>
+          <w:szCs w:val="32"/>
+          <w:lang w:val="en-US"/>
+        </w:rPr>
+      </w:pPr>
+      <w:r>
+        <w:rPr>
+          <w:noProof/>
+          <w:color w:val="000000"/>
+        </w:rPr>
+        <w:drawing>
+          <wp:inline distT="0" distB="0" distL="0" distR="0" wp14:anchorId="62E182C3" wp14:editId="3EFB9655">
+            <wp:extent cx="2163445" cy="1801495"/>
+            <wp:effectExtent l="0" t="0" r="8255" b="8255"/>
+            <wp:docPr id="7" name="Resim 7" descr="https://lh5.googleusercontent.com/uGRIuIBnK_CIQR9usiGYmFaE__VkHVpSBLH8KVWbz6EgWllXsnXzpYUaA0ZF2gU7F26vQ6HfNdjO3_zPXbOuJWLwamNOI-PXDiD4yX27wxbEjNfnwCQo1rACsWyt8njBb-7wsv1YHgVMpDq6Dg"/>
+            <wp:cNvGraphicFramePr>
+              <a:graphicFrameLocks xmlns:a="http://schemas.openxmlformats.org/drawingml/2006/main" noChangeAspect="1"/>
+            </wp:cNvGraphicFramePr>
+            <a:graphic xmlns:a="http://schemas.openxmlformats.org/drawingml/2006/main">
+              <a:graphicData uri="http://schemas.openxmlformats.org/drawingml/2006/picture">
+                <pic:pic xmlns:pic="http://schemas.openxmlformats.org/drawingml/2006/picture">
+                  <pic:nvPicPr>
+                    <pic:cNvPr id="0" name="Picture 1" descr="https://lh5.googleusercontent.com/uGRIuIBnK_CIQR9usiGYmFaE__VkHVpSBLH8KVWbz6EgWllXsnXzpYUaA0ZF2gU7F26vQ6HfNdjO3_zPXbOuJWLwamNOI-PXDiD4yX27wxbEjNfnwCQo1rACsWyt8njBb-7wsv1YHgVMpDq6Dg"/>
+                    <pic:cNvPicPr>
+                      <a:picLocks noChangeAspect="1" noChangeArrowheads="1"/>
+                    </pic:cNvPicPr>
+                  </pic:nvPicPr>
+                  <pic:blipFill>
+                    <a:blip r:embed="rId4">
+                      <a:extLst>
+                        <a:ext uri="{28A0092B-C50C-407E-A947-70E740481C1C}">
+                          <a14:useLocalDpi xmlns:a14="http://schemas.microsoft.com/office/drawing/2010/main" val="0"/>
+                        </a:ext>
+                      </a:extLst>
+                    </a:blip>
+                    <a:srcRect/>
+                    <a:stretch>
+                      <a:fillRect/>
+                    </a:stretch>
+                  </pic:blipFill>
+                  <pic:spPr bwMode="auto">
+                    <a:xfrm>
+                      <a:off x="0" y="0"/>
+                      <a:ext cx="2163445" cy="1801495"/>
+                    </a:xfrm>
+                    <a:prstGeom prst="rect">
+                      <a:avLst/>
+                    </a:prstGeom>
+                    <a:noFill/>
+                    <a:ln>
+                      <a:noFill/>
+                    </a:ln>
+                  </pic:spPr>
+                </pic:pic>
+              </a:graphicData>
+            </a:graphic>
+          </wp:inline>
+        </w:drawing>
+      </w:r>
+    </w:p>
+    <w:p>
+      <w:pPr>
+        <w:jc w:val="center"/>
+        <w:rPr>
+          <w:b/>
+          <w:sz w:val="32"/>
+          <w:szCs w:val="32"/>
+          <w:lang w:val="en-US"/>
+        </w:rPr>
+      </w:pPr>
+      <w:r>
+        <w:rPr>
+          <w:b/>
+          <w:sz w:val="32"/>
+          <w:szCs w:val="32"/>
+          <w:lang w:val="en-US"/>
+        </w:rPr>
+        <w:t xml:space="preserve">EE463 </w:t>
+      </w:r>
+      <w:r>
+        <w:rPr>
+          <w:b/>
+          <w:sz w:val="32"/>
+          <w:szCs w:val="32"/>
+          <w:lang w:val="en-US"/>
+        </w:rPr>
+        <w:t>STATIC POWER CONVERSION</w:t>
+      </w:r>
+      <w:r>
+        <w:rPr>
+          <w:b/>
+          <w:sz w:val="32"/>
+          <w:szCs w:val="32"/>
+          <w:lang w:val="en-US"/>
+        </w:rPr>
+        <w:t>-I</w:t>
+      </w:r>
+    </w:p>
+    <w:p>
+      <w:pPr>
+        <w:jc w:val="center"/>
+        <w:rPr>
+          <w:b/>
+          <w:sz w:val="32"/>
+          <w:szCs w:val="32"/>
+          <w:lang w:val="en-US"/>
+        </w:rPr>
+      </w:pPr>
+      <w:r>
+        <w:rPr>
+          <w:b/>
+          <w:sz w:val="32"/>
+          <w:szCs w:val="32"/>
+          <w:lang w:val="en-US"/>
+        </w:rPr>
+        <w:t>PROJECT #1 REPORT</w:t>
+      </w:r>
+    </w:p>
+    <w:p>
+      <w:pPr>
+        <w:jc w:val="center"/>
+        <w:rPr>
+          <w:b/>
+          <w:sz w:val="32"/>
+          <w:szCs w:val="32"/>
+          <w:lang w:val="en-US"/>
+        </w:rPr>
+      </w:pPr>
+    </w:p>
+    <w:p>
+      <w:pPr>
+        <w:jc w:val="center"/>
+        <w:rPr>
+          <w:b/>
+          <w:sz w:val="32"/>
+          <w:szCs w:val="32"/>
+          <w:lang w:val="en-US"/>
+        </w:rPr>
+      </w:pPr>
+    </w:p>
+    <w:p>
+      <w:pPr>
+        <w:jc w:val="center"/>
+        <w:rPr>
+          <w:b/>
+          <w:sz w:val="32"/>
+          <w:szCs w:val="32"/>
+          <w:lang w:val="en-US"/>
+        </w:rPr>
+      </w:pPr>
+    </w:p>
+    <w:p>
+      <w:pPr>
+        <w:rPr>
+          <w:b/>
+          <w:sz w:val="32"/>
+          <w:szCs w:val="32"/>
+          <w:lang w:val="en-US"/>
+        </w:rPr>
+      </w:pPr>
+      <w:r>
+        <w:rPr>
+          <w:b/>
+          <w:sz w:val="32"/>
+          <w:szCs w:val="32"/>
+          <w:lang w:val="en-US"/>
+        </w:rPr>
+        <w:t>Due Date: 25.11.2018</w:t>
+      </w:r>
+    </w:p>
+    <w:p>
+      <w:pPr>
+        <w:jc w:val="center"/>
+        <w:rPr>
+          <w:b/>
+          <w:sz w:val="32"/>
+          <w:szCs w:val="32"/>
+          <w:lang w:val="en-US"/>
+        </w:rPr>
+      </w:pPr>
+    </w:p>
+    <w:p>
+      <w:pPr>
+        <w:jc w:val="center"/>
+        <w:rPr>
+          <w:b/>
+          <w:sz w:val="32"/>
+          <w:szCs w:val="32"/>
+          <w:lang w:val="en-US"/>
+        </w:rPr>
+      </w:pPr>
+    </w:p>
+    <w:p>
+      <w:pPr>
+        <w:rPr>
+          <w:b/>
+          <w:sz w:val="24"/>
+          <w:szCs w:val="24"/>
+          <w:lang w:val="en-US"/>
+        </w:rPr>
+      </w:pPr>
+      <w:r>
+        <w:rPr>
+          <w:b/>
+          <w:sz w:val="24"/>
+          <w:szCs w:val="24"/>
+          <w:lang w:val="en-US"/>
+        </w:rPr>
+        <w:t>Team Members</w:t>
+      </w:r>
+    </w:p>
+    <w:p>
+      <w:pPr>
+        <w:rPr>
+          <w:b/>
+          <w:sz w:val="24"/>
+          <w:szCs w:val="24"/>
+          <w:lang w:val="en-US"/>
+        </w:rPr>
+      </w:pPr>
+      <w:r>
+        <w:rPr>
+          <w:b/>
+          <w:sz w:val="24"/>
+          <w:szCs w:val="24"/>
+          <w:lang w:val="en-US"/>
+        </w:rPr>
+        <w:t>Ali AYDIN</w:t>
+      </w:r>
+      <w:r>
+        <w:rPr>
+          <w:b/>
+          <w:sz w:val="24"/>
+          <w:szCs w:val="24"/>
+          <w:lang w:val="en-US"/>
+        </w:rPr>
+        <w:tab/>
+      </w:r>
+      <w:r>
+        <w:rPr>
+          <w:b/>
+          <w:sz w:val="24"/>
+          <w:szCs w:val="24"/>
+          <w:lang w:val="en-US"/>
+        </w:rPr>
+        <w:tab/>
+        <w:t>2093326</w:t>
+      </w:r>
+    </w:p>
+    <w:p>
+      <w:pPr>
+        <w:rPr>
+          <w:b/>
+          <w:sz w:val="24"/>
+          <w:szCs w:val="24"/>
+          <w:lang w:val="en-US"/>
+        </w:rPr>
+      </w:pPr>
+      <w:proofErr w:type="spellStart"/>
+      <w:r>
+        <w:rPr>
+          <w:b/>
+          <w:sz w:val="24"/>
+          <w:szCs w:val="24"/>
+          <w:lang w:val="en-US"/>
+        </w:rPr>
+        <w:t>Metehan</w:t>
+      </w:r>
+      <w:proofErr w:type="spellEnd"/>
+      <w:r>
+        <w:rPr>
+          <w:b/>
+          <w:sz w:val="24"/>
+          <w:szCs w:val="24"/>
+          <w:lang w:val="en-US"/>
+        </w:rPr>
+        <w:t xml:space="preserve"> KARA</w:t>
+      </w:r>
+      <w:r>
+        <w:rPr>
+          <w:b/>
+          <w:sz w:val="24"/>
+          <w:szCs w:val="24"/>
+          <w:lang w:val="en-US"/>
+        </w:rPr>
+        <w:tab/>
+      </w:r>
+    </w:p>
+    <w:p>
+      <w:pPr>
+        <w:jc w:val="center"/>
+        <w:rPr>
+          <w:b/>
+          <w:sz w:val="32"/>
+          <w:szCs w:val="32"/>
+          <w:lang w:val="en-US"/>
+        </w:rPr>
+      </w:pPr>
+    </w:p>
+    <w:p>
+      <w:pPr>
+        <w:jc w:val="center"/>
+        <w:rPr>
+          <w:b/>
+          <w:sz w:val="32"/>
+          <w:szCs w:val="32"/>
+          <w:lang w:val="en-US"/>
+        </w:rPr>
+      </w:pPr>
+    </w:p>
+    <w:p>
+      <w:pPr>
+        <w:jc w:val="center"/>
+        <w:rPr>
+          <w:b/>
+          <w:sz w:val="32"/>
+          <w:szCs w:val="32"/>
+          <w:lang w:val="en-US"/>
+        </w:rPr>
+      </w:pPr>
+    </w:p>
+    <w:p>
+      <w:pPr>
+        <w:rPr>
+          <w:b/>
+          <w:sz w:val="32"/>
+          <w:szCs w:val="32"/>
+          <w:lang w:val="en-US"/>
+        </w:rPr>
+      </w:pPr>
+      <w:bookmarkStart w:id="0" w:name="_GoBack"/>
+      <w:bookmarkEnd w:id="0"/>
+    </w:p>
+    <w:p>
+      <w:pPr>
+        <w:jc w:val="center"/>
+        <w:rPr>
+          <w:b/>
+          <w:sz w:val="32"/>
+          <w:szCs w:val="32"/>
+          <w:lang w:val="en-US"/>
+        </w:rPr>
+      </w:pPr>
     </w:p>
     <w:p>
       <w:pPr>
@@ -148,7 +554,7 @@
                     </pic:cNvPicPr>
                   </pic:nvPicPr>
                   <pic:blipFill>
-                    <a:blip r:embed="rId4">
+                    <a:blip r:embed="rId5">
                       <a:extLst>
                         <a:ext uri="{28A0092B-C50C-407E-A947-70E740481C1C}">
                           <a14:useLocalDpi xmlns:a14="http://schemas.microsoft.com/office/drawing/2010/main" val="0"/>
@@ -257,7 +663,7 @@
                     </pic:cNvPicPr>
                   </pic:nvPicPr>
                   <pic:blipFill>
-                    <a:blip r:embed="rId5">
+                    <a:blip r:embed="rId6">
                       <a:extLst>
                         <a:ext uri="{28A0092B-C50C-407E-A947-70E740481C1C}">
                           <a14:useLocalDpi xmlns:a14="http://schemas.microsoft.com/office/drawing/2010/main" val="0"/>
@@ -367,7 +773,7 @@
                     </pic:cNvPicPr>
                   </pic:nvPicPr>
                   <pic:blipFill>
-                    <a:blip r:embed="rId6">
+                    <a:blip r:embed="rId7">
                       <a:extLst>
                         <a:ext uri="{28A0092B-C50C-407E-A947-70E740481C1C}">
                           <a14:useLocalDpi xmlns:a14="http://schemas.microsoft.com/office/drawing/2010/main" val="0"/>
@@ -571,25 +977,7 @@
           <w:szCs w:val="24"/>
           <w:lang w:val="en-US"/>
         </w:rPr>
-        <w:t xml:space="preserve">Part </w:t>
-      </w:r>
-      <w:r>
-        <w:rPr>
-          <w:b/>
-          <w:sz w:val="24"/>
-          <w:szCs w:val="24"/>
-          <w:lang w:val="en-US"/>
-        </w:rPr>
-        <w:t>3</w:t>
-      </w:r>
-      <w:r>
-        <w:rPr>
-          <w:b/>
-          <w:sz w:val="24"/>
-          <w:szCs w:val="24"/>
-          <w:lang w:val="en-US"/>
-        </w:rPr>
-        <w:t>-)</w:t>
+        <w:t>Part 3-)</w:t>
       </w:r>
       <w:r>
         <w:rPr>
@@ -646,7 +1034,7 @@
                     </pic:cNvPicPr>
                   </pic:nvPicPr>
                   <pic:blipFill>
-                    <a:blip r:embed="rId7" cstate="print">
+                    <a:blip r:embed="rId8" cstate="print">
                       <a:extLst>
                         <a:ext uri="{28A0092B-C50C-407E-A947-70E740481C1C}">
                           <a14:useLocalDpi xmlns:a14="http://schemas.microsoft.com/office/drawing/2010/main" val="0"/>
@@ -693,25 +1081,7 @@
           <w:szCs w:val="24"/>
           <w:lang w:val="en-US"/>
         </w:rPr>
-        <w:t xml:space="preserve">Part </w:t>
-      </w:r>
-      <w:r>
-        <w:rPr>
-          <w:b/>
-          <w:sz w:val="24"/>
-          <w:szCs w:val="24"/>
-          <w:lang w:val="en-US"/>
-        </w:rPr>
-        <w:t>4</w:t>
-      </w:r>
-      <w:r>
-        <w:rPr>
-          <w:b/>
-          <w:sz w:val="24"/>
-          <w:szCs w:val="24"/>
-          <w:lang w:val="en-US"/>
-        </w:rPr>
-        <w:t>-)</w:t>
+        <w:t>Part 4-)</w:t>
       </w:r>
       <w:r>
         <w:rPr>
@@ -753,7 +1123,7 @@
                     </pic:cNvPicPr>
                   </pic:nvPicPr>
                   <pic:blipFill rotWithShape="1">
-                    <a:blip r:embed="rId8" cstate="print">
+                    <a:blip r:embed="rId9" cstate="print">
                       <a:extLst>
                         <a:ext uri="{28A0092B-C50C-407E-A947-70E740481C1C}">
                           <a14:useLocalDpi xmlns:a14="http://schemas.microsoft.com/office/drawing/2010/main" val="0"/>
@@ -818,7 +1188,7 @@
                     </pic:cNvPicPr>
                   </pic:nvPicPr>
                   <pic:blipFill>
-                    <a:blip r:embed="rId9" cstate="print">
+                    <a:blip r:embed="rId10" cstate="print">
                       <a:extLst>
                         <a:ext uri="{28A0092B-C50C-407E-A947-70E740481C1C}">
                           <a14:useLocalDpi xmlns:a14="http://schemas.microsoft.com/office/drawing/2010/main" val="0"/>
@@ -849,43 +1219,23 @@
           </wp:inline>
         </w:drawing>
       </w:r>
-      <w:bookmarkStart w:id="0" w:name="_GoBack"/>
-      <w:bookmarkEnd w:id="0"/>
-    </w:p>
-    <w:p>
-      <w:pPr>
-        <w:rPr>
-          <w:sz w:val="24"/>
-          <w:szCs w:val="24"/>
-          <w:lang w:val="en-US"/>
-        </w:rPr>
-      </w:pPr>
-      <w:r>
-        <w:rPr>
-          <w:b/>
-          <w:sz w:val="24"/>
-          <w:szCs w:val="24"/>
-          <w:lang w:val="en-US"/>
-        </w:rPr>
-        <w:t xml:space="preserve">Part </w:t>
-      </w:r>
-      <w:r>
-        <w:rPr>
-          <w:b/>
-          <w:sz w:val="24"/>
-          <w:szCs w:val="24"/>
-          <w:lang w:val="en-US"/>
-        </w:rPr>
-        <w:t>5</w:t>
-      </w:r>
-      <w:r>
-        <w:rPr>
-          <w:b/>
-          <w:sz w:val="24"/>
-          <w:szCs w:val="24"/>
-          <w:lang w:val="en-US"/>
-        </w:rPr>
-        <w:t>-)</w:t>
+    </w:p>
+    <w:p>
+      <w:pPr>
+        <w:rPr>
+          <w:sz w:val="24"/>
+          <w:szCs w:val="24"/>
+          <w:lang w:val="en-US"/>
+        </w:rPr>
+      </w:pPr>
+      <w:r>
+        <w:rPr>
+          <w:b/>
+          <w:sz w:val="24"/>
+          <w:szCs w:val="24"/>
+          <w:lang w:val="en-US"/>
+        </w:rPr>
+        <w:t>Part 5-)</w:t>
       </w:r>
       <w:r>
         <w:rPr>
@@ -943,7 +1293,7 @@
     </w:p>
     <w:sectPr>
       <w:pgSz w:w="12240" w:h="15840"/>
-      <w:pgMar w:top="1440" w:right="1440" w:bottom="1440" w:left="1440" w:header="720" w:footer="720" w:gutter="0"/>
+      <w:pgMar w:top="540" w:right="1440" w:bottom="900" w:left="1440" w:header="720" w:footer="720" w:gutter="0"/>
       <w:cols w:space="720"/>
       <w:docGrid w:linePitch="360"/>
     </w:sectPr>
@@ -1395,6 +1745,22 @@
       <w:szCs w:val="18"/>
     </w:rPr>
   </w:style>
+  <w:style w:type="paragraph" w:styleId="NormalWeb">
+    <w:name w:val="Normal (Web)"/>
+    <w:basedOn w:val="Normal"/>
+    <w:uiPriority w:val="99"/>
+    <w:unhideWhenUsed/>
+    <w:rsid w:val="00DE34C2"/>
+    <w:pPr>
+      <w:spacing w:before="100" w:beforeAutospacing="1" w:after="100" w:afterAutospacing="1" w:line="240" w:lineRule="auto"/>
+    </w:pPr>
+    <w:rPr>
+      <w:rFonts w:ascii="Times New Roman" w:eastAsia="Times New Roman" w:hAnsi="Times New Roman" w:cs="Times New Roman"/>
+      <w:sz w:val="24"/>
+      <w:szCs w:val="24"/>
+      <w:lang w:eastAsia="en-GB"/>
+    </w:rPr>
+  </w:style>
 </w:styles>
 </file>
 

</xml_diff>

<commit_message>
I answered in question2 part1 and part4.
</commit_message>
<xml_diff>
--- a/Report/Report.docx
+++ b/Report/Report.docx
@@ -170,16 +170,7 @@
           <w:szCs w:val="32"/>
           <w:lang w:val="en-US"/>
         </w:rPr>
-        <w:t>STATIC POWER CONVERSION</w:t>
-      </w:r>
-      <w:r>
-        <w:rPr>
-          <w:b/>
-          <w:sz w:val="32"/>
-          <w:szCs w:val="32"/>
-          <w:lang w:val="en-US"/>
-        </w:rPr>
-        <w:t>-I</w:t>
+        <w:t>STATIC POWER CONVERSION-I</w:t>
       </w:r>
     </w:p>
     <w:p>
@@ -414,8 +405,6 @@
           <w:lang w:val="en-US"/>
         </w:rPr>
       </w:pPr>
-      <w:bookmarkStart w:id="0" w:name="_GoBack"/>
-      <w:bookmarkEnd w:id="0"/>
     </w:p>
     <w:p>
       <w:pPr>
@@ -920,13 +909,271 @@
     </w:p>
     <w:p>
       <w:pPr>
-        <w:rPr>
-          <w:sz w:val="24"/>
-          <w:szCs w:val="24"/>
-          <w:lang w:val="en-US"/>
-        </w:rPr>
-      </w:pPr>
-    </w:p>
+        <w:keepNext/>
+      </w:pPr>
+      <w:r>
+        <w:rPr>
+          <w:noProof/>
+        </w:rPr>
+        <w:drawing>
+          <wp:inline distT="0" distB="0" distL="0" distR="0" wp14:anchorId="3F6B5FC9" wp14:editId="6F846929">
+            <wp:extent cx="5943600" cy="2714625"/>
+            <wp:effectExtent l="0" t="0" r="0" b="9525"/>
+            <wp:docPr id="8" name="Resim 8"/>
+            <wp:cNvGraphicFramePr>
+              <a:graphicFrameLocks xmlns:a="http://schemas.openxmlformats.org/drawingml/2006/main" noChangeAspect="1"/>
+            </wp:cNvGraphicFramePr>
+            <a:graphic xmlns:a="http://schemas.openxmlformats.org/drawingml/2006/main">
+              <a:graphicData uri="http://schemas.openxmlformats.org/drawingml/2006/picture">
+                <pic:pic xmlns:pic="http://schemas.openxmlformats.org/drawingml/2006/picture">
+                  <pic:nvPicPr>
+                    <pic:cNvPr id="0" name="Picture 1"/>
+                    <pic:cNvPicPr>
+                      <a:picLocks noChangeAspect="1" noChangeArrowheads="1"/>
+                    </pic:cNvPicPr>
+                  </pic:nvPicPr>
+                  <pic:blipFill>
+                    <a:blip r:embed="rId8">
+                      <a:extLst>
+                        <a:ext uri="{28A0092B-C50C-407E-A947-70E740481C1C}">
+                          <a14:useLocalDpi xmlns:a14="http://schemas.microsoft.com/office/drawing/2010/main" val="0"/>
+                        </a:ext>
+                      </a:extLst>
+                    </a:blip>
+                    <a:srcRect/>
+                    <a:stretch>
+                      <a:fillRect/>
+                    </a:stretch>
+                  </pic:blipFill>
+                  <pic:spPr bwMode="auto">
+                    <a:xfrm>
+                      <a:off x="0" y="0"/>
+                      <a:ext cx="5943600" cy="2714625"/>
+                    </a:xfrm>
+                    <a:prstGeom prst="rect">
+                      <a:avLst/>
+                    </a:prstGeom>
+                    <a:noFill/>
+                    <a:ln>
+                      <a:noFill/>
+                    </a:ln>
+                  </pic:spPr>
+                </pic:pic>
+              </a:graphicData>
+            </a:graphic>
+          </wp:inline>
+        </w:drawing>
+      </w:r>
+    </w:p>
+    <w:p>
+      <w:pPr>
+        <w:pStyle w:val="ResimYazs"/>
+      </w:pPr>
+      <w:r>
+        <w:t xml:space="preserve">Figure </w:t>
+      </w:r>
+      <w:fldSimple w:instr=" SEQ Figure \* ARABIC ">
+        <w:r>
+          <w:rPr>
+            <w:noProof/>
+          </w:rPr>
+          <w:t>4</w:t>
+        </w:r>
+      </w:fldSimple>
+      <w:r>
+        <w:t>: Output voltage waveform with resistive load of R = 25 ohm</w:t>
+      </w:r>
+    </w:p>
+    <w:p>
+      <w:pPr>
+        <w:keepNext/>
+      </w:pPr>
+      <w:r>
+        <w:rPr>
+          <w:noProof/>
+        </w:rPr>
+        <w:lastRenderedPageBreak/>
+        <w:drawing>
+          <wp:inline distT="0" distB="0" distL="0" distR="0" wp14:anchorId="687E6608" wp14:editId="0614DC69">
+            <wp:extent cx="5943600" cy="2708275"/>
+            <wp:effectExtent l="0" t="0" r="0" b="0"/>
+            <wp:docPr id="9" name="Resim 9"/>
+            <wp:cNvGraphicFramePr>
+              <a:graphicFrameLocks xmlns:a="http://schemas.openxmlformats.org/drawingml/2006/main" noChangeAspect="1"/>
+            </wp:cNvGraphicFramePr>
+            <a:graphic xmlns:a="http://schemas.openxmlformats.org/drawingml/2006/main">
+              <a:graphicData uri="http://schemas.openxmlformats.org/drawingml/2006/picture">
+                <pic:pic xmlns:pic="http://schemas.openxmlformats.org/drawingml/2006/picture">
+                  <pic:nvPicPr>
+                    <pic:cNvPr id="0" name="Picture 3"/>
+                    <pic:cNvPicPr>
+                      <a:picLocks noChangeAspect="1" noChangeArrowheads="1"/>
+                    </pic:cNvPicPr>
+                  </pic:nvPicPr>
+                  <pic:blipFill>
+                    <a:blip r:embed="rId9">
+                      <a:extLst>
+                        <a:ext uri="{28A0092B-C50C-407E-A947-70E740481C1C}">
+                          <a14:useLocalDpi xmlns:a14="http://schemas.microsoft.com/office/drawing/2010/main" val="0"/>
+                        </a:ext>
+                      </a:extLst>
+                    </a:blip>
+                    <a:srcRect/>
+                    <a:stretch>
+                      <a:fillRect/>
+                    </a:stretch>
+                  </pic:blipFill>
+                  <pic:spPr bwMode="auto">
+                    <a:xfrm>
+                      <a:off x="0" y="0"/>
+                      <a:ext cx="5943600" cy="2708275"/>
+                    </a:xfrm>
+                    <a:prstGeom prst="rect">
+                      <a:avLst/>
+                    </a:prstGeom>
+                    <a:noFill/>
+                    <a:ln>
+                      <a:noFill/>
+                    </a:ln>
+                  </pic:spPr>
+                </pic:pic>
+              </a:graphicData>
+            </a:graphic>
+          </wp:inline>
+        </w:drawing>
+      </w:r>
+    </w:p>
+    <w:p>
+      <w:pPr>
+        <w:pStyle w:val="ResimYazs"/>
+      </w:pPr>
+      <w:r>
+        <w:t xml:space="preserve">Figure </w:t>
+      </w:r>
+      <w:fldSimple w:instr=" SEQ Figure \* ARABIC ">
+        <w:r>
+          <w:rPr>
+            <w:noProof/>
+          </w:rPr>
+          <w:t>5</w:t>
+        </w:r>
+      </w:fldSimple>
+      <w:r>
+        <w:t xml:space="preserve">: Output voltage waveform of RL load of R = </w:t>
+      </w:r>
+      <w:proofErr w:type="gramStart"/>
+      <w:r>
+        <w:t>25 ohm</w:t>
+      </w:r>
+      <w:proofErr w:type="gramEnd"/>
+      <w:r>
+        <w:t xml:space="preserve">, L = 10 </w:t>
+      </w:r>
+      <w:proofErr w:type="spellStart"/>
+      <w:r>
+        <w:t>mH</w:t>
+      </w:r>
+      <w:proofErr w:type="spellEnd"/>
+    </w:p>
+    <w:p>
+      <w:pPr>
+        <w:keepNext/>
+      </w:pPr>
+      <w:r>
+        <w:rPr>
+          <w:noProof/>
+        </w:rPr>
+        <w:drawing>
+          <wp:inline distT="0" distB="0" distL="0" distR="0" wp14:anchorId="2D4EA785" wp14:editId="16BAE4A8">
+            <wp:extent cx="5943600" cy="2729230"/>
+            <wp:effectExtent l="0" t="0" r="0" b="0"/>
+            <wp:docPr id="10" name="Resim 10"/>
+            <wp:cNvGraphicFramePr>
+              <a:graphicFrameLocks xmlns:a="http://schemas.openxmlformats.org/drawingml/2006/main" noChangeAspect="1"/>
+            </wp:cNvGraphicFramePr>
+            <a:graphic xmlns:a="http://schemas.openxmlformats.org/drawingml/2006/main">
+              <a:graphicData uri="http://schemas.openxmlformats.org/drawingml/2006/picture">
+                <pic:pic xmlns:pic="http://schemas.openxmlformats.org/drawingml/2006/picture">
+                  <pic:nvPicPr>
+                    <pic:cNvPr id="0" name="Picture 5"/>
+                    <pic:cNvPicPr>
+                      <a:picLocks noChangeAspect="1" noChangeArrowheads="1"/>
+                    </pic:cNvPicPr>
+                  </pic:nvPicPr>
+                  <pic:blipFill>
+                    <a:blip r:embed="rId10">
+                      <a:extLst>
+                        <a:ext uri="{28A0092B-C50C-407E-A947-70E740481C1C}">
+                          <a14:useLocalDpi xmlns:a14="http://schemas.microsoft.com/office/drawing/2010/main" val="0"/>
+                        </a:ext>
+                      </a:extLst>
+                    </a:blip>
+                    <a:srcRect/>
+                    <a:stretch>
+                      <a:fillRect/>
+                    </a:stretch>
+                  </pic:blipFill>
+                  <pic:spPr bwMode="auto">
+                    <a:xfrm>
+                      <a:off x="0" y="0"/>
+                      <a:ext cx="5943600" cy="2729230"/>
+                    </a:xfrm>
+                    <a:prstGeom prst="rect">
+                      <a:avLst/>
+                    </a:prstGeom>
+                    <a:noFill/>
+                    <a:ln>
+                      <a:noFill/>
+                    </a:ln>
+                  </pic:spPr>
+                </pic:pic>
+              </a:graphicData>
+            </a:graphic>
+          </wp:inline>
+        </w:drawing>
+      </w:r>
+    </w:p>
+    <w:p>
+      <w:pPr>
+        <w:pStyle w:val="ResimYazs"/>
+      </w:pPr>
+      <w:r>
+        <w:t xml:space="preserve">Figure </w:t>
+      </w:r>
+      <w:fldSimple w:instr=" SEQ Figure \* ARABIC ">
+        <w:r>
+          <w:rPr>
+            <w:noProof/>
+          </w:rPr>
+          <w:t>6</w:t>
+        </w:r>
+      </w:fldSimple>
+      <w:r>
+        <w:t xml:space="preserve">: Output voltage waveform of RL load of R = </w:t>
+      </w:r>
+      <w:proofErr w:type="gramStart"/>
+      <w:r>
+        <w:t>25 ohm</w:t>
+      </w:r>
+      <w:proofErr w:type="gramEnd"/>
+      <w:r>
+        <w:t>, L = 1 H</w:t>
+      </w:r>
+    </w:p>
+    <w:p>
+      <w:r>
+        <w:t>Output waveforms of three simulation results are above picture. In those pictures, we see that output waveform does not change with adding inductor. Because of that, average voltage also does not change and average value is almost 207 V. However, THD of line current changes with inductor values. When there is only resistor and no inductive element, THD is zero since resistor does not any harmonic effect to circuit. When there is an inductive, THD increases with its value</w:t>
+      </w:r>
+      <w:r>
+        <w:t>.</w:t>
+      </w:r>
+      <w:r>
+        <w:t xml:space="preserve"> </w:t>
+      </w:r>
+    </w:p>
+    <w:p/>
+    <w:p/>
+    <w:p/>
     <w:p>
       <w:pPr>
         <w:rPr>
@@ -977,6 +1224,7 @@
           <w:szCs w:val="24"/>
           <w:lang w:val="en-US"/>
         </w:rPr>
+        <w:lastRenderedPageBreak/>
         <w:t>Part 3-)</w:t>
       </w:r>
       <w:r>
@@ -1034,7 +1282,7 @@
                     </pic:cNvPicPr>
                   </pic:nvPicPr>
                   <pic:blipFill>
-                    <a:blip r:embed="rId8" cstate="print">
+                    <a:blip r:embed="rId11" cstate="print">
                       <a:extLst>
                         <a:ext uri="{28A0092B-C50C-407E-A947-70E740481C1C}">
                           <a14:useLocalDpi xmlns:a14="http://schemas.microsoft.com/office/drawing/2010/main" val="0"/>
@@ -1104,7 +1352,6 @@
         <w:rPr>
           <w:noProof/>
         </w:rPr>
-        <w:lastRenderedPageBreak/>
         <w:drawing>
           <wp:inline distT="0" distB="0" distL="0" distR="0" wp14:anchorId="5B59F169" wp14:editId="4D77E644">
             <wp:extent cx="5943600" cy="1673140"/>
@@ -1123,7 +1370,7 @@
                     </pic:cNvPicPr>
                   </pic:nvPicPr>
                   <pic:blipFill rotWithShape="1">
-                    <a:blip r:embed="rId9" cstate="print">
+                    <a:blip r:embed="rId12" cstate="print">
                       <a:extLst>
                         <a:ext uri="{28A0092B-C50C-407E-A947-70E740481C1C}">
                           <a14:useLocalDpi xmlns:a14="http://schemas.microsoft.com/office/drawing/2010/main" val="0"/>
@@ -1188,7 +1435,7 @@
                     </pic:cNvPicPr>
                   </pic:nvPicPr>
                   <pic:blipFill>
-                    <a:blip r:embed="rId10" cstate="print">
+                    <a:blip r:embed="rId13" cstate="print">
                       <a:extLst>
                         <a:ext uri="{28A0092B-C50C-407E-A947-70E740481C1C}">
                           <a14:useLocalDpi xmlns:a14="http://schemas.microsoft.com/office/drawing/2010/main" val="0"/>
@@ -1230,11 +1477,47 @@
       </w:pPr>
       <w:r>
         <w:rPr>
-          <w:b/>
-          <w:sz w:val="24"/>
-          <w:szCs w:val="24"/>
-          <w:lang w:val="en-US"/>
-        </w:rPr>
+          <w:sz w:val="24"/>
+          <w:szCs w:val="24"/>
+          <w:lang w:val="en-US"/>
+        </w:rPr>
+        <w:t>In this case, we observed commutation</w:t>
+      </w:r>
+      <w:bookmarkStart w:id="0" w:name="_GoBack"/>
+      <w:bookmarkEnd w:id="0"/>
+      <w:r>
+        <w:rPr>
+          <w:sz w:val="24"/>
+          <w:szCs w:val="24"/>
+          <w:lang w:val="en-US"/>
+        </w:rPr>
+        <w:t xml:space="preserve"> effect. When </w:t>
+      </w:r>
+      <w:r>
+        <w:rPr>
+          <w:sz w:val="24"/>
+          <w:szCs w:val="24"/>
+          <w:lang w:val="en-US"/>
+        </w:rPr>
+        <w:t xml:space="preserve">source has inductive effect, there is lost of voltage. </w:t>
+      </w:r>
+    </w:p>
+    <w:p>
+      <w:pPr>
+        <w:rPr>
+          <w:sz w:val="24"/>
+          <w:szCs w:val="24"/>
+          <w:lang w:val="en-US"/>
+        </w:rPr>
+      </w:pPr>
+      <w:r>
+        <w:rPr>
+          <w:b/>
+          <w:sz w:val="24"/>
+          <w:szCs w:val="24"/>
+          <w:lang w:val="en-US"/>
+        </w:rPr>
+        <w:lastRenderedPageBreak/>
         <w:t>Part 5-)</w:t>
       </w:r>
       <w:r>

</xml_diff>